<commit_message>
thống kê doanh số theo tháng
</commit_message>
<xml_diff>
--- a/Mau-PhieuChamDiem-2019.docx
+++ b/Mau-PhieuChamDiem-2019.docx
@@ -8243,10 +8243,10 @@
               <w:widowControl w:val="0"/>
               <w:spacing w:beforeLines="60" w:before="144" w:afterLines="60" w:after="144"/>
               <w:jc w:val="center"/>
-              <w:rPr>
-                <w:lang w:val="vi-VN"/>
-              </w:rPr>
-            </w:pPr>
+            </w:pPr>
+            <w:r>
+              <w:t>-0</w:t>
+            </w:r>
           </w:p>
         </w:tc>
         <w:tc>
@@ -10009,7 +10009,7 @@
         <v:path o:extrusionok="f" gradientshapeok="t" o:connecttype="rect"/>
         <o:lock v:ext="edit" aspectratio="t"/>
       </v:shapetype>
-      <v:shape id="_x0000_i1041" type="#_x0000_t75" style="width:11.25pt;height:11.25pt" o:bullet="t">
+      <v:shape id="_x0000_i1042" type="#_x0000_t75" style="width:11.25pt;height:11.25pt" o:bullet="t">
         <v:imagedata r:id="rId1" o:title="mso431"/>
       </v:shape>
     </w:pict>

</xml_diff>

<commit_message>
đăng nhập và authenticate
</commit_message>
<xml_diff>
--- a/Mau-PhieuChamDiem-2019.docx
+++ b/Mau-PhieuChamDiem-2019.docx
@@ -7537,10 +7537,10 @@
               <w:widowControl w:val="0"/>
               <w:spacing w:beforeLines="60" w:before="144" w:afterLines="60" w:after="144"/>
               <w:jc w:val="center"/>
-              <w:rPr>
-                <w:lang w:val="vi-VN"/>
-              </w:rPr>
-            </w:pPr>
+            </w:pPr>
+            <w:r>
+              <w:t>-0</w:t>
+            </w:r>
           </w:p>
         </w:tc>
         <w:tc>
@@ -10009,7 +10009,7 @@
         <v:path o:extrusionok="f" gradientshapeok="t" o:connecttype="rect"/>
         <o:lock v:ext="edit" aspectratio="t"/>
       </v:shapetype>
-      <v:shape id="_x0000_i1042" type="#_x0000_t75" style="width:11.25pt;height:11.25pt" o:bullet="t">
+      <v:shape id="_x0000_i1045" type="#_x0000_t75" style="width:11.25pt;height:11.25pt" o:bullet="t">
         <v:imagedata r:id="rId1" o:title="mso431"/>
       </v:shape>
     </w:pict>

</xml_diff>